<commit_message>
Added more mips assembly code. Some updates to comp arch questions. Added ip folder -> ram(slave) & simple axi implementation
</commit_message>
<xml_diff>
--- a/Computer_Architecture/answers.docx
+++ b/Computer_Architecture/answers.docx
@@ -1895,6 +1895,25 @@
       </w:pPr>
       <w:r>
         <w:rPr/>
+        <w:t xml:space="preserve">The trends in static power dissipation is dependant on the number of transistors. Since static power is defined as the power dissipation due to the presence of leakage current, this tends to increase as the number of transistors in the chip increases. As per the Moore's Law the number of transistors within the same area have increased considerably as compared to the early days. Hence, the presence of power dissipation due to static power has become significant these days. Earlier the dynamic power was much more significant than the power losses due to static power. </w:t>
+      </w:r>
+    </w:p>
+    <w:p>
+      <w:pPr>
+        <w:pStyle w:val="Normal"/>
+        <w:rPr/>
+      </w:pPr>
+      <w:r>
+        <w:rPr/>
+      </w:r>
+    </w:p>
+    <w:p>
+      <w:pPr>
+        <w:pStyle w:val="Normal"/>
+        <w:rPr/>
+      </w:pPr>
+      <w:r>
+        <w:rPr/>
         <w:t>6)</w:t>
       </w:r>
     </w:p>
@@ -2352,24 +2371,17 @@
       </w:pPr>
       <w:r>
         <w:rPr/>
-        <w:t xml:space="preserve">g) </w:t>
-      </w:r>
-      <w:r>
-        <w:rPr/>
-        <w:t xml:space="preserve">Techniques used to reduce dynamic power in the modern processors are - </w:t>
-      </w:r>
-    </w:p>
-    <w:p>
-      <w:pPr>
-        <w:pStyle w:val="Normal"/>
-        <w:rPr/>
-      </w:pPr>
-      <w:r>
-        <w:rPr/>
-        <w:tab/>
-      </w:r>
-      <w:r>
-        <w:rPr/>
+        <w:t xml:space="preserve">g) Techniques used to reduce dynamic power in the modern processors are - </w:t>
+      </w:r>
+    </w:p>
+    <w:p>
+      <w:pPr>
+        <w:pStyle w:val="Normal"/>
+        <w:rPr/>
+      </w:pPr>
+      <w:r>
+        <w:rPr/>
+        <w:tab/>
         <w:t>&gt; Less optimization – Dynamic power can be reduced if the in-active could be switched off by turning off the clock to thosse units. One of the example could be the floating point unit when it is not in operation</w:t>
       </w:r>
     </w:p>
@@ -2381,9 +2393,6 @@
       <w:r>
         <w:rPr/>
         <w:tab/>
-      </w:r>
-      <w:r>
-        <w:rPr/>
         <w:t>&gt; Dynamic Voltage and Frequency Scaling – Since the dynamic power is directly proportional to the operating frequency, and with increase in frequency the dynamic power also increases. To reduce this the frequency is reduced during the period of low activity as there is no need to operate at the highest frequency.</w:t>
       </w:r>
     </w:p>
@@ -2395,9 +2404,6 @@
       <w:r>
         <w:rPr/>
         <w:tab/>
-      </w:r>
-      <w:r>
-        <w:rPr/>
         <w:t>&gt; Specific design – For PMDs/mobile processors the design can leverage the fact that these devices would be inactive for some time and thus the desgin can enable them to switch into low power mode. This would help in reducing the dynamic power and would save power when the processor is idle.</w:t>
       </w:r>
     </w:p>

</xml_diff>